<commit_message>
revised the questions to have answers
</commit_message>
<xml_diff>
--- a/Senior_Project/Milestone_2/Questions for milestone 2.docx
+++ b/Senior_Project/Milestone_2/Questions for milestone 2.docx
@@ -38,14 +38,18 @@
       <w:pPr>
         <w:pStyle w:val="ListParagraph"/>
         <w:numPr>
-          <w:ilvl w:val="0"/>
+          <w:ilvl w:val="1"/>
           <w:numId w:val="1"/>
         </w:numPr>
       </w:pPr>
       <w:r>
-        <w:t>Specific privileges to the coach or are they the same as a normal user?</w:t>
-      </w:r>
-    </w:p>
+        <w:t xml:space="preserve">Answers: We want </w:t>
+      </w:r>
+      <w:r>
+        <w:t>the athletes to have their own webpage to display their stats and demonstrate for what they have been doing for their careers.</w:t>
+      </w:r>
+    </w:p>
+    <w:p/>
     <w:p>
       <w:pPr>
         <w:pStyle w:val="ListParagraph"/>
@@ -55,7 +59,7 @@
         </w:numPr>
       </w:pPr>
       <w:r>
-        <w:t>Who are we working for?</w:t>
+        <w:t>Specific privileges to the coach or are they the same as a normal user?</w:t>
       </w:r>
     </w:p>
     <w:p>
@@ -67,8 +71,15 @@
         </w:numPr>
       </w:pPr>
       <w:r>
-        <w:t>We are working for the OSAA.</w:t>
-      </w:r>
+        <w:t>Answers:</w:t>
+      </w:r>
+      <w:r>
+        <w:t xml:space="preserve"> the coach will have a bit higher privilege than a normal user that is only coming to observe and research about an athlete, but where the coach is capable of uploading information for their meets that a user is not capable of doing.</w:t>
+      </w:r>
+    </w:p>
+    <w:p>
+      <w:bookmarkStart w:id="0" w:name="_GoBack"/>
+      <w:bookmarkEnd w:id="0"/>
     </w:p>
     <w:p>
       <w:pPr>
@@ -79,8 +90,28 @@
         </w:numPr>
       </w:pPr>
       <w:r>
-        <w:t>What other integration would you like for your webpage?</w:t>
-      </w:r>
+        <w:t>Who are we working for?</w:t>
+      </w:r>
+    </w:p>
+    <w:p>
+      <w:pPr>
+        <w:pStyle w:val="ListParagraph"/>
+        <w:numPr>
+          <w:ilvl w:val="1"/>
+          <w:numId w:val="1"/>
+        </w:numPr>
+      </w:pPr>
+      <w:r>
+        <w:t xml:space="preserve">Answer: </w:t>
+      </w:r>
+      <w:r>
+        <w:t>We are working for the OSAA.</w:t>
+      </w:r>
+    </w:p>
+    <w:p>
+      <w:pPr>
+        <w:ind w:left="1080"/>
+      </w:pPr>
     </w:p>
     <w:p>
       <w:pPr>
@@ -91,10 +122,51 @@
         </w:numPr>
       </w:pPr>
       <w:r>
+        <w:t>What other integration would you like for your webpage?</w:t>
+      </w:r>
+    </w:p>
+    <w:p>
+      <w:pPr>
+        <w:pStyle w:val="ListParagraph"/>
+        <w:numPr>
+          <w:ilvl w:val="1"/>
+          <w:numId w:val="1"/>
+        </w:numPr>
+      </w:pPr>
+      <w:r>
+        <w:t>Answers:</w:t>
+      </w:r>
+      <w:r>
+        <w:t xml:space="preserve"> uploading results, uploading meet information, observation of athlete’s small profile( general information with a picture of them), results of all their performance.</w:t>
+      </w:r>
+    </w:p>
+    <w:p/>
+    <w:p>
+      <w:pPr>
+        <w:pStyle w:val="ListParagraph"/>
+        <w:numPr>
+          <w:ilvl w:val="0"/>
+          <w:numId w:val="1"/>
+        </w:numPr>
+      </w:pPr>
+      <w:r>
         <w:t>Would you like clip videos of the top 10 best athlete moments?</w:t>
       </w:r>
-      <w:bookmarkStart w:id="0" w:name="_GoBack"/>
-      <w:bookmarkEnd w:id="0"/>
+    </w:p>
+    <w:p>
+      <w:pPr>
+        <w:pStyle w:val="ListParagraph"/>
+        <w:numPr>
+          <w:ilvl w:val="1"/>
+          <w:numId w:val="1"/>
+        </w:numPr>
+      </w:pPr>
+      <w:r>
+        <w:t xml:space="preserve">Answers: </w:t>
+      </w:r>
+      <w:r>
+        <w:t xml:space="preserve">yes, in order to see who are the best and for recruiters to acknowledge those who are doing their best in their performance. </w:t>
+      </w:r>
     </w:p>
     <w:sectPr>
       <w:pgSz w:w="12240" w:h="15840"/>
@@ -319,6 +391,7 @@
     <w:lsdException w:name="HTML Sample" w:semiHidden="1" w:unhideWhenUsed="1"/>
     <w:lsdException w:name="HTML Typewriter" w:semiHidden="1" w:unhideWhenUsed="1"/>
     <w:lsdException w:name="HTML Variable" w:semiHidden="1" w:unhideWhenUsed="1"/>
+    <w:lsdException w:name="Normal Table" w:semiHidden="1" w:unhideWhenUsed="1"/>
     <w:lsdException w:name="annotation subject" w:semiHidden="1" w:unhideWhenUsed="1"/>
     <w:lsdException w:name="No List" w:semiHidden="1" w:unhideWhenUsed="1"/>
     <w:lsdException w:name="Outline List 1" w:semiHidden="1" w:unhideWhenUsed="1"/>
@@ -365,8 +438,10 @@
     <w:lsdException w:name="Table Subtle 2" w:semiHidden="1" w:unhideWhenUsed="1"/>
     <w:lsdException w:name="Table Web 1" w:semiHidden="1" w:unhideWhenUsed="1"/>
     <w:lsdException w:name="Table Web 2" w:semiHidden="1" w:unhideWhenUsed="1"/>
+    <w:lsdException w:name="Table Web 3" w:semiHidden="1" w:unhideWhenUsed="1"/>
     <w:lsdException w:name="Balloon Text" w:semiHidden="1" w:unhideWhenUsed="1"/>
     <w:lsdException w:name="Table Grid" w:uiPriority="39"/>
+    <w:lsdException w:name="Table Theme" w:semiHidden="1" w:unhideWhenUsed="1"/>
     <w:lsdException w:name="Placeholder Text" w:semiHidden="1"/>
     <w:lsdException w:name="No Spacing" w:uiPriority="1" w:qFormat="1"/>
     <w:lsdException w:name="Light Shading" w:uiPriority="60"/>

</xml_diff>